<commit_message>
Nueva version de GestionDeConfiguracion con links a los documentos mas importantes
</commit_message>
<xml_diff>
--- a/doc/management/GestionDeConfiguracion.docx
+++ b/doc/management/GestionDeConfiguracion.docx
@@ -1,30 +1,89 @@
 
 <file path=word/document.xml><?xml version="1.0" encoding="utf-8"?>
-<w:document xmlns:wpc="http://schemas.microsoft.com/office/word/2010/wordprocessingCanvas" xmlns:mc="http://schemas.openxmlformats.org/markup-compatibility/2006" xmlns:o="urn:schemas-microsoft-com:office:office" xmlns:r="http://schemas.openxmlformats.org/officeDocument/2006/relationships" xmlns:m="http://schemas.openxmlformats.org/officeDocument/2006/math" xmlns:v="urn:schemas-microsoft-com:vml" xmlns:wp14="http://schemas.microsoft.com/office/word/2010/wordprocessingDrawing" xmlns:wp="http://schemas.openxmlformats.org/drawingml/2006/wordprocessingDrawing" xmlns:w10="urn:schemas-microsoft-com:office:word" xmlns:w="http://schemas.openxmlformats.org/wordprocessingml/2006/main" xmlns:w14="http://schemas.microsoft.com/office/word/2010/wordml" xmlns:w15="http://schemas.microsoft.com/office/word/2012/wordml" xmlns:wpg="http://schemas.microsoft.com/office/word/2010/wordprocessingGroup" xmlns:wpi="http://schemas.microsoft.com/office/word/2010/wordprocessingInk" xmlns:wne="http://schemas.microsoft.com/office/word/2006/wordml" xmlns:wps="http://schemas.microsoft.com/office/word/2010/wordprocessingShape" mc:Ignorable="w14 w15 wp14">
+<w:document xmlns:o="urn:schemas-microsoft-com:office:office" xmlns:r="http://schemas.openxmlformats.org/officeDocument/2006/relationships" xmlns:v="urn:schemas-microsoft-com:vml" xmlns:w="http://schemas.openxmlformats.org/wordprocessingml/2006/main" xmlns:w10="urn:schemas-microsoft-com:office:word" xmlns:wp="http://schemas.openxmlformats.org/drawingml/2006/wordprocessingDrawing" xmlns:wps="http://schemas.microsoft.com/office/word/2010/wordprocessingShape" xmlns:wpg="http://schemas.microsoft.com/office/word/2010/wordprocessingGroup" xmlns:mc="http://schemas.openxmlformats.org/markup-compatibility/2006" xmlns:wp14="http://schemas.microsoft.com/office/word/2010/wordprocessingDrawing" xmlns:w14="http://schemas.microsoft.com/office/word/2010/wordml" mc:Ignorable="w14 wp14">
   <w:body>
     <w:p>
       <w:pPr>
-        <w:pStyle w:val="Ttulo1"/>
-      </w:pPr>
-      <w:r>
+        <w:pStyle w:val="Encabezado1"/>
+        <w:spacing w:before="240" w:after="0"/>
+        <w:rPr/>
+      </w:pPr>
+      <w:r>
+        <w:rPr/>
+      </w:r>
+    </w:p>
+    <w:p>
+      <w:pPr>
+        <w:pStyle w:val="Encabezado1"/>
+        <w:rPr/>
+      </w:pPr>
+      <w:r>
+        <w:rPr/>
         <w:t>Documento de definición estructural</w:t>
       </w:r>
     </w:p>
     <w:p>
-      <w:r>
-        <w:t xml:space="preserve">En este documento vamos a definir la estructura de nuestro repositorio, el cual está alojado en </w:t>
-      </w:r>
-      <w:proofErr w:type="spellStart"/>
-      <w:r>
-        <w:t>github</w:t>
-      </w:r>
-      <w:proofErr w:type="spellEnd"/>
-      <w:r>
-        <w:t>.</w:t>
-      </w:r>
-    </w:p>
-    <w:p>
-      <w:r>
+      <w:pPr>
+        <w:pStyle w:val="Normal"/>
+        <w:rPr/>
+      </w:pPr>
+      <w:r>
+        <w:rPr/>
+      </w:r>
+    </w:p>
+    <w:p>
+      <w:pPr>
+        <w:pStyle w:val="Normal"/>
+        <w:rPr/>
+      </w:pPr>
+      <w:r>
+        <w:rPr/>
+      </w:r>
+    </w:p>
+    <w:p>
+      <w:pPr>
+        <w:pStyle w:val="Normal"/>
+        <w:rPr/>
+      </w:pPr>
+      <w:r>
+        <w:rPr/>
+        <w:t>En este documento vamos a definir la estructura de nuestro repositorio, el cual está alojado en github.</w:t>
+      </w:r>
+    </w:p>
+    <w:p>
+      <w:pPr>
+        <w:pStyle w:val="Normal"/>
+        <w:rPr/>
+      </w:pPr>
+      <w:r>
+        <w:rPr/>
+        <w:tab/>
+      </w:r>
+      <w:hyperlink r:id="rId2">
+        <w:r>
+          <w:rPr>
+            <w:rStyle w:val="EnlacedeInternet"/>
+          </w:rPr>
+          <w:t>https://github.com/dendarieta100444/gpiiiteam</w:t>
+        </w:r>
+      </w:hyperlink>
+    </w:p>
+    <w:p>
+      <w:pPr>
+        <w:pStyle w:val="Normal"/>
+        <w:rPr/>
+      </w:pPr>
+      <w:r>
+        <w:rPr/>
+      </w:r>
+    </w:p>
+    <w:p>
+      <w:pPr>
+        <w:pStyle w:val="Normal"/>
+        <w:rPr/>
+      </w:pPr>
+      <w:r>
+        <w:rPr/>
         <w:t xml:space="preserve">Por un lado, tendremos la rama </w:t>
       </w:r>
       <w:r>
@@ -33,14 +92,20 @@
         </w:rPr>
         <w:t>master</w:t>
       </w:r>
-      <w:r>
-        <w:t>, la cual tendrá los documentos de gestión, los cuales deberían ser modificados menos frecuentemente que los de desarrollo, y las versiones estables para cliente que vayan apareciendo en la otra rama.</w:t>
-      </w:r>
       <w:bookmarkStart w:id="0" w:name="_GoBack"/>
       <w:bookmarkEnd w:id="0"/>
-    </w:p>
-    <w:p>
-      <w:r>
+      <w:r>
+        <w:rPr/>
+        <w:t>, la cual tendrá los documentos de gestión, los cuales deberían ser modificados menos frecuentemente que los de desarrollo, y las versiones estables para cliente que vayan apareciendo en la otra rama.</w:t>
+      </w:r>
+    </w:p>
+    <w:p>
+      <w:pPr>
+        <w:pStyle w:val="Normal"/>
+        <w:rPr/>
+      </w:pPr>
+      <w:r>
+        <w:rPr/>
         <w:t xml:space="preserve">Rama </w:t>
       </w:r>
       <w:r>
@@ -50,191 +115,341 @@
         <w:t>master</w:t>
       </w:r>
       <w:r>
+        <w:rPr/>
         <w:t>:</w:t>
       </w:r>
     </w:p>
     <w:p>
       <w:pPr>
-        <w:pStyle w:val="Prrafodelista"/>
+        <w:pStyle w:val="ListParagraph"/>
         <w:numPr>
           <w:ilvl w:val="0"/>
           <w:numId w:val="1"/>
         </w:numPr>
-      </w:pPr>
-      <w:proofErr w:type="spellStart"/>
-      <w:r>
+        <w:rPr/>
+      </w:pPr>
+      <w:r>
+        <w:rPr/>
         <w:t>doc</w:t>
       </w:r>
-      <w:proofErr w:type="spellEnd"/>
-    </w:p>
-    <w:p>
-      <w:pPr>
-        <w:pStyle w:val="Prrafodelista"/>
+    </w:p>
+    <w:p>
+      <w:pPr>
+        <w:pStyle w:val="ListParagraph"/>
         <w:numPr>
           <w:ilvl w:val="1"/>
           <w:numId w:val="1"/>
         </w:numPr>
-      </w:pPr>
-      <w:proofErr w:type="spellStart"/>
-      <w:r>
+        <w:rPr/>
+      </w:pPr>
+      <w:r>
+        <w:rPr/>
         <w:t>code</w:t>
       </w:r>
-      <w:proofErr w:type="spellEnd"/>
-    </w:p>
-    <w:p>
-      <w:pPr>
-        <w:pStyle w:val="Prrafodelista"/>
+    </w:p>
+    <w:p>
+      <w:pPr>
+        <w:pStyle w:val="ListParagraph"/>
         <w:numPr>
           <w:ilvl w:val="2"/>
           <w:numId w:val="1"/>
         </w:numPr>
-      </w:pPr>
-      <w:r>
+        <w:rPr/>
+      </w:pPr>
+      <w:r>
+        <w:rPr/>
         <w:t>Documentos para gestión interna (no entregables)</w:t>
       </w:r>
     </w:p>
     <w:p>
       <w:pPr>
-        <w:pStyle w:val="Prrafodelista"/>
+        <w:pStyle w:val="ListParagraph"/>
         <w:numPr>
           <w:ilvl w:val="1"/>
           <w:numId w:val="1"/>
         </w:numPr>
-      </w:pPr>
-      <w:r>
-        <w:t>M</w:t>
-      </w:r>
-      <w:r>
-        <w:t>anagement</w:t>
-      </w:r>
-    </w:p>
-    <w:p>
-      <w:pPr>
-        <w:pStyle w:val="Prrafodelista"/>
+        <w:rPr/>
+      </w:pPr>
+      <w:hyperlink r:id="rId3">
+        <w:r>
+          <w:rPr>
+            <w:rStyle w:val="EnlacedeInternetvisitado"/>
+          </w:rPr>
+          <w:t>Management</w:t>
+        </w:r>
+      </w:hyperlink>
+    </w:p>
+    <w:p>
+      <w:pPr>
+        <w:pStyle w:val="ListParagraph"/>
         <w:numPr>
           <w:ilvl w:val="2"/>
           <w:numId w:val="1"/>
         </w:numPr>
-      </w:pPr>
-      <w:r>
-        <w:t>Documentos para gestión (entregables)</w:t>
-      </w:r>
-    </w:p>
-    <w:p>
-      <w:pPr>
-        <w:pStyle w:val="Prrafodelista"/>
+        <w:rPr/>
+      </w:pPr>
+      <w:hyperlink r:id="rId4">
+        <w:r>
+          <w:rPr>
+            <w:rStyle w:val="EnlacedeInternetvisitado"/>
+          </w:rPr>
+          <w:t>GestionDeConfiguracion.docx</w:t>
+        </w:r>
+      </w:hyperlink>
+    </w:p>
+    <w:p>
+      <w:pPr>
+        <w:pStyle w:val="ListParagraph"/>
+        <w:numPr>
+          <w:ilvl w:val="2"/>
+          <w:numId w:val="1"/>
+        </w:numPr>
+        <w:rPr/>
+      </w:pPr>
+      <w:hyperlink r:id="rId5">
+        <w:r>
+          <w:rPr>
+            <w:rStyle w:val="EnlacedeInternetvisitado"/>
+          </w:rPr>
+          <w:t>WBS.png</w:t>
+        </w:r>
+      </w:hyperlink>
+    </w:p>
+    <w:p>
+      <w:pPr>
+        <w:pStyle w:val="ListParagraph"/>
+        <w:numPr>
+          <w:ilvl w:val="2"/>
+          <w:numId w:val="1"/>
+        </w:numPr>
+        <w:rPr/>
+      </w:pPr>
+      <w:hyperlink r:id="rId6">
+        <w:r>
+          <w:rPr>
+            <w:rStyle w:val="EnlacedeInternet"/>
+          </w:rPr>
+          <w:t>requisitos.xlsx</w:t>
+        </w:r>
+      </w:hyperlink>
+    </w:p>
+    <w:p>
+      <w:pPr>
+        <w:pStyle w:val="ListParagraph"/>
+        <w:numPr>
+          <w:ilvl w:val="2"/>
+          <w:numId w:val="1"/>
+        </w:numPr>
+        <w:rPr/>
+      </w:pPr>
+      <w:r>
+        <w:rPr/>
+        <w:t>Solicitudes</w:t>
+      </w:r>
+    </w:p>
+    <w:p>
+      <w:pPr>
+        <w:pStyle w:val="ListParagraph"/>
+        <w:numPr>
+          <w:ilvl w:val="0"/>
+          <w:numId w:val="0"/>
+        </w:numPr>
+        <w:ind w:left="3960" w:hanging="0"/>
+        <w:rPr/>
+      </w:pPr>
+      <w:r>
+        <w:rPr/>
+      </w:r>
+    </w:p>
+    <w:p>
+      <w:pPr>
+        <w:pStyle w:val="ListParagraph"/>
         <w:numPr>
           <w:ilvl w:val="0"/>
           <w:numId w:val="1"/>
         </w:numPr>
-      </w:pPr>
-      <w:r>
+        <w:rPr/>
+      </w:pPr>
+      <w:r>
+        <w:rPr/>
         <w:t>README.md</w:t>
       </w:r>
     </w:p>
-    <w:p/>
-    <w:p>
-      <w:r>
+    <w:p>
+      <w:pPr>
+        <w:pStyle w:val="Normal"/>
+        <w:rPr/>
+      </w:pPr>
+      <w:r>
+        <w:rPr/>
+      </w:r>
+    </w:p>
+    <w:p>
+      <w:pPr>
+        <w:pStyle w:val="Normal"/>
+        <w:rPr/>
+      </w:pPr>
+      <w:r>
+        <w:rPr/>
         <w:t xml:space="preserve">Por otro lado, tendremos la rama </w:t>
       </w:r>
-      <w:proofErr w:type="spellStart"/>
       <w:r>
         <w:rPr>
           <w:i/>
         </w:rPr>
         <w:t>develop</w:t>
       </w:r>
-      <w:proofErr w:type="spellEnd"/>
-      <w:r>
-        <w:t xml:space="preserve">, la cual tendrá los documentos y archivos de desarrollo, pertenecientes al proyecto completo (en este caso de </w:t>
-      </w:r>
-      <w:proofErr w:type="spellStart"/>
-      <w:r>
-        <w:t>Unity</w:t>
-      </w:r>
-      <w:proofErr w:type="spellEnd"/>
-      <w:r>
-        <w:t>).</w:t>
-      </w:r>
-    </w:p>
-    <w:p>
-      <w:r>
+      <w:r>
+        <w:rPr/>
+        <w:t>, la cual tendrá los documentos y archivos de desarrollo, pertenecientes al proyecto completo (en este caso de Unity).</w:t>
+      </w:r>
+    </w:p>
+    <w:p>
+      <w:pPr>
+        <w:pStyle w:val="Normal"/>
+        <w:rPr/>
+      </w:pPr>
+      <w:r>
+        <w:rPr/>
         <w:t xml:space="preserve">Rama </w:t>
       </w:r>
-      <w:proofErr w:type="spellStart"/>
-      <w:r>
-        <w:rPr>
-          <w:i/>
-        </w:rPr>
-        <w:t>develop</w:t>
-      </w:r>
-      <w:proofErr w:type="spellEnd"/>
-      <w:r>
+      <w:hyperlink r:id="rId7">
+        <w:r>
+          <w:rPr>
+            <w:rStyle w:val="EnlacedeInternet"/>
+            <w:i/>
+          </w:rPr>
+          <w:t>develop</w:t>
+        </w:r>
+      </w:hyperlink>
+      <w:r>
+        <w:rPr/>
         <w:t>:</w:t>
       </w:r>
     </w:p>
     <w:p>
       <w:pPr>
-        <w:pStyle w:val="Prrafodelista"/>
+        <w:pStyle w:val="ListParagraph"/>
         <w:numPr>
           <w:ilvl w:val="0"/>
           <w:numId w:val="1"/>
         </w:numPr>
-      </w:pPr>
-      <w:proofErr w:type="spellStart"/>
-      <w:r>
-        <w:t>project</w:t>
-      </w:r>
-      <w:proofErr w:type="spellEnd"/>
-    </w:p>
-    <w:p>
-      <w:pPr>
-        <w:pStyle w:val="Prrafodelista"/>
+        <w:rPr/>
+      </w:pPr>
+      <w:r>
+        <w:rPr/>
+        <w:t>project:</w:t>
+      </w:r>
+    </w:p>
+    <w:p>
+      <w:pPr>
+        <w:pStyle w:val="ListParagraph"/>
         <w:numPr>
           <w:ilvl w:val="1"/>
           <w:numId w:val="1"/>
         </w:numPr>
-      </w:pPr>
-      <w:r>
-        <w:t xml:space="preserve">Proyecto completo de </w:t>
-      </w:r>
-      <w:proofErr w:type="spellStart"/>
-      <w:r>
-        <w:t>Unity</w:t>
-      </w:r>
-      <w:proofErr w:type="spellEnd"/>
-    </w:p>
-    <w:p>
-      <w:pPr>
-        <w:pStyle w:val="Prrafodelista"/>
+        <w:rPr/>
+      </w:pPr>
+      <w:r>
+        <w:rPr/>
+        <w:t>Assets</w:t>
+      </w:r>
+    </w:p>
+    <w:p>
+      <w:pPr>
+        <w:pStyle w:val="ListParagraph"/>
+        <w:numPr>
+          <w:ilvl w:val="1"/>
+          <w:numId w:val="1"/>
+        </w:numPr>
+        <w:rPr/>
+      </w:pPr>
+      <w:r>
+        <w:rPr/>
+        <w:t>Library</w:t>
+      </w:r>
+    </w:p>
+    <w:p>
+      <w:pPr>
+        <w:pStyle w:val="ListParagraph"/>
+        <w:numPr>
+          <w:ilvl w:val="1"/>
+          <w:numId w:val="1"/>
+        </w:numPr>
+        <w:rPr/>
+      </w:pPr>
+      <w:r>
+        <w:rPr/>
+        <w:t>ProjectSettings</w:t>
+      </w:r>
+    </w:p>
+    <w:p>
+      <w:pPr>
+        <w:pStyle w:val="ListParagraph"/>
+        <w:numPr>
+          <w:ilvl w:val="1"/>
+          <w:numId w:val="1"/>
+        </w:numPr>
+        <w:rPr/>
+      </w:pPr>
+      <w:r>
+        <w:rPr/>
+        <w:t>UnityPackcageManager</w:t>
+      </w:r>
+    </w:p>
+    <w:p>
+      <w:pPr>
+        <w:pStyle w:val="ListParagraph"/>
         <w:numPr>
           <w:ilvl w:val="0"/>
           <w:numId w:val="1"/>
         </w:numPr>
-      </w:pPr>
-      <w:r>
+        <w:rPr/>
+      </w:pPr>
+      <w:r>
+        <w:rPr/>
         <w:t>README.md</w:t>
       </w:r>
     </w:p>
-    <w:p/>
-    <w:p/>
+    <w:p>
+      <w:pPr>
+        <w:pStyle w:val="Normal"/>
+        <w:rPr/>
+      </w:pPr>
+      <w:r>
+        <w:rPr/>
+      </w:r>
+    </w:p>
+    <w:p>
+      <w:pPr>
+        <w:pStyle w:val="Normal"/>
+        <w:widowControl/>
+        <w:bidi w:val="0"/>
+        <w:spacing w:lineRule="auto" w:line="259" w:before="0" w:after="160"/>
+        <w:jc w:val="left"/>
+        <w:rPr/>
+      </w:pPr>
+      <w:r>
+        <w:rPr/>
+      </w:r>
+    </w:p>
     <w:sectPr>
+      <w:type w:val="nextPage"/>
       <w:pgSz w:w="11906" w:h="16838"/>
-      <w:pgMar w:top="1417" w:right="1701" w:bottom="1417" w:left="1701" w:header="708" w:footer="708" w:gutter="0"/>
-      <w:cols w:space="708"/>
-      <w:docGrid w:linePitch="360"/>
+      <w:pgMar w:left="1701" w:right="1701" w:header="0" w:top="1417" w:footer="0" w:bottom="1417" w:gutter="0"/>
+      <w:pgNumType w:fmt="decimal"/>
+      <w:formProt w:val="false"/>
+      <w:textDirection w:val="lrTb"/>
+      <w:docGrid w:type="default" w:linePitch="360" w:charSpace="4294965247"/>
     </w:sectPr>
   </w:body>
 </w:document>
 </file>
 
 <file path=word/numbering.xml><?xml version="1.0" encoding="utf-8"?>
-<w:numbering xmlns:wpc="http://schemas.microsoft.com/office/word/2010/wordprocessingCanvas" xmlns:mc="http://schemas.openxmlformats.org/markup-compatibility/2006" xmlns:o="urn:schemas-microsoft-com:office:office" xmlns:r="http://schemas.openxmlformats.org/officeDocument/2006/relationships" xmlns:m="http://schemas.openxmlformats.org/officeDocument/2006/math" xmlns:v="urn:schemas-microsoft-com:vml" xmlns:wp14="http://schemas.microsoft.com/office/word/2010/wordprocessingDrawing" xmlns:wp="http://schemas.openxmlformats.org/drawingml/2006/wordprocessingDrawing" xmlns:w10="urn:schemas-microsoft-com:office:word" xmlns:w="http://schemas.openxmlformats.org/wordprocessingml/2006/main" xmlns:w14="http://schemas.microsoft.com/office/word/2010/wordml" xmlns:w15="http://schemas.microsoft.com/office/word/2012/wordml" xmlns:wpg="http://schemas.microsoft.com/office/word/2010/wordprocessingGroup" xmlns:wpi="http://schemas.microsoft.com/office/word/2010/wordprocessingInk" xmlns:wne="http://schemas.microsoft.com/office/word/2006/wordml" xmlns:wps="http://schemas.microsoft.com/office/word/2010/wordprocessingShape" mc:Ignorable="w14 w15 wp14">
-  <w:abstractNum w:abstractNumId="0" w15:restartNumberingAfterBreak="0">
-    <w:nsid w:val="7FD60FD5"/>
-    <w:multiLevelType w:val="hybridMultilevel"/>
-    <w:tmpl w:val="F9B08F48"/>
-    <w:lvl w:ilvl="0" w:tplc="12A00004">
+<w:numbering xmlns:w="http://schemas.openxmlformats.org/wordprocessingml/2006/main" xmlns:o="urn:schemas-microsoft-com:office:office" xmlns:r="http://schemas.openxmlformats.org/officeDocument/2006/relationships" xmlns:v="urn:schemas-microsoft-com:vml">
+  <w:abstractNum w:abstractNumId="1">
+    <w:lvl w:ilvl="0">
       <w:numFmt w:val="bullet"/>
       <w:lvlText w:val="-"/>
       <w:lvlJc w:val="left"/>
@@ -242,10 +457,11 @@
         <w:ind w:left="720" w:hanging="360"/>
       </w:pPr>
       <w:rPr>
-        <w:rFonts w:ascii="Calibri" w:eastAsiaTheme="minorHAnsi" w:hAnsi="Calibri" w:cstheme="minorBidi" w:hint="default"/>
+        <w:rFonts w:ascii="Calibri" w:hAnsi="Calibri" w:cs="Calibri" w:hint="default"/>
+        <w:rFonts w:cs=""/>
       </w:rPr>
     </w:lvl>
-    <w:lvl w:ilvl="1" w:tplc="0C0A0003">
+    <w:lvl w:ilvl="1">
       <w:start w:val="1"/>
       <w:numFmt w:val="bullet"/>
       <w:lvlText w:val="o"/>
@@ -255,9 +471,10 @@
       </w:pPr>
       <w:rPr>
         <w:rFonts w:ascii="Courier New" w:hAnsi="Courier New" w:cs="Courier New" w:hint="default"/>
+        <w:rFonts w:cs="Courier New"/>
       </w:rPr>
     </w:lvl>
-    <w:lvl w:ilvl="2" w:tplc="0C0A0005">
+    <w:lvl w:ilvl="2">
       <w:start w:val="1"/>
       <w:numFmt w:val="bullet"/>
       <w:lvlText w:val=""/>
@@ -266,10 +483,10 @@
         <w:ind w:left="2160" w:hanging="360"/>
       </w:pPr>
       <w:rPr>
-        <w:rFonts w:ascii="Wingdings" w:hAnsi="Wingdings" w:hint="default"/>
+        <w:rFonts w:ascii="Wingdings" w:hAnsi="Wingdings" w:cs="Wingdings" w:hint="default"/>
       </w:rPr>
     </w:lvl>
-    <w:lvl w:ilvl="3" w:tplc="0C0A0001" w:tentative="1">
+    <w:lvl w:ilvl="3">
       <w:start w:val="1"/>
       <w:numFmt w:val="bullet"/>
       <w:lvlText w:val=""/>
@@ -278,10 +495,10 @@
         <w:ind w:left="2880" w:hanging="360"/>
       </w:pPr>
       <w:rPr>
-        <w:rFonts w:ascii="Symbol" w:hAnsi="Symbol" w:hint="default"/>
+        <w:rFonts w:ascii="Symbol" w:hAnsi="Symbol" w:cs="Symbol" w:hint="default"/>
       </w:rPr>
     </w:lvl>
-    <w:lvl w:ilvl="4" w:tplc="0C0A0003" w:tentative="1">
+    <w:lvl w:ilvl="4">
       <w:start w:val="1"/>
       <w:numFmt w:val="bullet"/>
       <w:lvlText w:val="o"/>
@@ -291,9 +508,10 @@
       </w:pPr>
       <w:rPr>
         <w:rFonts w:ascii="Courier New" w:hAnsi="Courier New" w:cs="Courier New" w:hint="default"/>
+        <w:rFonts w:cs="Courier New"/>
       </w:rPr>
     </w:lvl>
-    <w:lvl w:ilvl="5" w:tplc="0C0A0005" w:tentative="1">
+    <w:lvl w:ilvl="5">
       <w:start w:val="1"/>
       <w:numFmt w:val="bullet"/>
       <w:lvlText w:val=""/>
@@ -302,10 +520,10 @@
         <w:ind w:left="4320" w:hanging="360"/>
       </w:pPr>
       <w:rPr>
-        <w:rFonts w:ascii="Wingdings" w:hAnsi="Wingdings" w:hint="default"/>
+        <w:rFonts w:ascii="Wingdings" w:hAnsi="Wingdings" w:cs="Wingdings" w:hint="default"/>
       </w:rPr>
     </w:lvl>
-    <w:lvl w:ilvl="6" w:tplc="0C0A0001" w:tentative="1">
+    <w:lvl w:ilvl="6">
       <w:start w:val="1"/>
       <w:numFmt w:val="bullet"/>
       <w:lvlText w:val=""/>
@@ -314,10 +532,10 @@
         <w:ind w:left="5040" w:hanging="360"/>
       </w:pPr>
       <w:rPr>
-        <w:rFonts w:ascii="Symbol" w:hAnsi="Symbol" w:hint="default"/>
+        <w:rFonts w:ascii="Symbol" w:hAnsi="Symbol" w:cs="Symbol" w:hint="default"/>
       </w:rPr>
     </w:lvl>
-    <w:lvl w:ilvl="7" w:tplc="0C0A0003" w:tentative="1">
+    <w:lvl w:ilvl="7">
       <w:start w:val="1"/>
       <w:numFmt w:val="bullet"/>
       <w:lvlText w:val="o"/>
@@ -327,9 +545,10 @@
       </w:pPr>
       <w:rPr>
         <w:rFonts w:ascii="Courier New" w:hAnsi="Courier New" w:cs="Courier New" w:hint="default"/>
+        <w:rFonts w:cs="Courier New"/>
       </w:rPr>
     </w:lvl>
-    <w:lvl w:ilvl="8" w:tplc="0C0A0005" w:tentative="1">
+    <w:lvl w:ilvl="8">
       <w:start w:val="1"/>
       <w:numFmt w:val="bullet"/>
       <w:lvlText w:val=""/>
@@ -338,44 +557,164 @@
         <w:ind w:left="6480" w:hanging="360"/>
       </w:pPr>
       <w:rPr>
-        <w:rFonts w:ascii="Wingdings" w:hAnsi="Wingdings" w:hint="default"/>
+        <w:rFonts w:ascii="Wingdings" w:hAnsi="Wingdings" w:cs="Wingdings" w:hint="default"/>
       </w:rPr>
+    </w:lvl>
+  </w:abstractNum>
+  <w:abstractNum w:abstractNumId="2">
+    <w:lvl w:ilvl="0">
+      <w:start w:val="1"/>
+      <w:numFmt w:val="none"/>
+      <w:suff w:val="nothing"/>
+      <w:lvlText w:val=""/>
+      <w:lvlJc w:val="left"/>
+      <w:pPr>
+        <w:tabs>
+          <w:tab w:val="num" w:pos="432"/>
+        </w:tabs>
+        <w:ind w:left="432" w:hanging="432"/>
+      </w:pPr>
+    </w:lvl>
+    <w:lvl w:ilvl="1">
+      <w:start w:val="1"/>
+      <w:numFmt w:val="none"/>
+      <w:suff w:val="nothing"/>
+      <w:lvlText w:val=""/>
+      <w:lvlJc w:val="left"/>
+      <w:pPr>
+        <w:tabs>
+          <w:tab w:val="num" w:pos="576"/>
+        </w:tabs>
+        <w:ind w:left="576" w:hanging="576"/>
+      </w:pPr>
+    </w:lvl>
+    <w:lvl w:ilvl="2">
+      <w:start w:val="1"/>
+      <w:numFmt w:val="none"/>
+      <w:suff w:val="nothing"/>
+      <w:lvlText w:val=""/>
+      <w:lvlJc w:val="left"/>
+      <w:pPr>
+        <w:tabs>
+          <w:tab w:val="num" w:pos="720"/>
+        </w:tabs>
+        <w:ind w:left="720" w:hanging="720"/>
+      </w:pPr>
+    </w:lvl>
+    <w:lvl w:ilvl="3">
+      <w:start w:val="1"/>
+      <w:numFmt w:val="none"/>
+      <w:suff w:val="nothing"/>
+      <w:lvlText w:val=""/>
+      <w:lvlJc w:val="left"/>
+      <w:pPr>
+        <w:tabs>
+          <w:tab w:val="num" w:pos="864"/>
+        </w:tabs>
+        <w:ind w:left="864" w:hanging="864"/>
+      </w:pPr>
+    </w:lvl>
+    <w:lvl w:ilvl="4">
+      <w:start w:val="1"/>
+      <w:numFmt w:val="none"/>
+      <w:suff w:val="nothing"/>
+      <w:lvlText w:val=""/>
+      <w:lvlJc w:val="left"/>
+      <w:pPr>
+        <w:tabs>
+          <w:tab w:val="num" w:pos="1008"/>
+        </w:tabs>
+        <w:ind w:left="1008" w:hanging="1008"/>
+      </w:pPr>
+    </w:lvl>
+    <w:lvl w:ilvl="5">
+      <w:start w:val="1"/>
+      <w:numFmt w:val="none"/>
+      <w:suff w:val="nothing"/>
+      <w:lvlText w:val=""/>
+      <w:lvlJc w:val="left"/>
+      <w:pPr>
+        <w:tabs>
+          <w:tab w:val="num" w:pos="1152"/>
+        </w:tabs>
+        <w:ind w:left="1152" w:hanging="1152"/>
+      </w:pPr>
+    </w:lvl>
+    <w:lvl w:ilvl="6">
+      <w:start w:val="1"/>
+      <w:numFmt w:val="none"/>
+      <w:suff w:val="nothing"/>
+      <w:lvlText w:val=""/>
+      <w:lvlJc w:val="left"/>
+      <w:pPr>
+        <w:tabs>
+          <w:tab w:val="num" w:pos="1296"/>
+        </w:tabs>
+        <w:ind w:left="1296" w:hanging="1296"/>
+      </w:pPr>
+    </w:lvl>
+    <w:lvl w:ilvl="7">
+      <w:start w:val="1"/>
+      <w:numFmt w:val="none"/>
+      <w:suff w:val="nothing"/>
+      <w:lvlText w:val=""/>
+      <w:lvlJc w:val="left"/>
+      <w:pPr>
+        <w:tabs>
+          <w:tab w:val="num" w:pos="1440"/>
+        </w:tabs>
+        <w:ind w:left="1440" w:hanging="1440"/>
+      </w:pPr>
+    </w:lvl>
+    <w:lvl w:ilvl="8">
+      <w:start w:val="1"/>
+      <w:numFmt w:val="none"/>
+      <w:suff w:val="nothing"/>
+      <w:lvlText w:val=""/>
+      <w:lvlJc w:val="left"/>
+      <w:pPr>
+        <w:tabs>
+          <w:tab w:val="num" w:pos="1584"/>
+        </w:tabs>
+        <w:ind w:left="1584" w:hanging="1584"/>
+      </w:pPr>
     </w:lvl>
   </w:abstractNum>
   <w:num w:numId="1">
-    <w:abstractNumId w:val="0"/>
+    <w:abstractNumId w:val="1"/>
+  </w:num>
+  <w:num w:numId="2">
+    <w:abstractNumId w:val="2"/>
   </w:num>
 </w:numbering>
 </file>
 
 <file path=word/styles.xml><?xml version="1.0" encoding="utf-8"?>
-<w:styles xmlns:mc="http://schemas.openxmlformats.org/markup-compatibility/2006" xmlns:r="http://schemas.openxmlformats.org/officeDocument/2006/relationships" xmlns:w="http://schemas.openxmlformats.org/wordprocessingml/2006/main" xmlns:w14="http://schemas.microsoft.com/office/word/2010/wordml" xmlns:w15="http://schemas.microsoft.com/office/word/2012/wordml" mc:Ignorable="w14 w15">
+<w:styles xmlns:w="http://schemas.openxmlformats.org/wordprocessingml/2006/main" xmlns:w14="http://schemas.microsoft.com/office/word/2010/wordml" xmlns:mc="http://schemas.openxmlformats.org/markup-compatibility/2006" mc:Ignorable="w14">
   <w:docDefaults>
     <w:rPrDefault>
       <w:rPr>
-        <w:rFonts w:asciiTheme="minorHAnsi" w:eastAsiaTheme="minorHAnsi" w:hAnsiTheme="minorHAnsi" w:cstheme="minorBidi"/>
+        <w:rFonts w:ascii="Calibri" w:hAnsi="Calibri" w:eastAsia="Calibri" w:cs="" w:asciiTheme="minorHAnsi" w:cstheme="minorBidi" w:eastAsiaTheme="minorHAnsi" w:hAnsiTheme="minorHAnsi"/>
         <w:sz w:val="22"/>
         <w:szCs w:val="22"/>
         <w:lang w:val="es-ES" w:eastAsia="en-US" w:bidi="ar-SA"/>
       </w:rPr>
     </w:rPrDefault>
     <w:pPrDefault>
-      <w:pPr>
-        <w:spacing w:after="160" w:line="259" w:lineRule="auto"/>
-      </w:pPr>
+      <w:pPr/>
     </w:pPrDefault>
   </w:docDefaults>
   <w:latentStyles w:defLockedState="0" w:defUIPriority="99" w:defSemiHidden="0" w:defUnhideWhenUsed="0" w:defQFormat="0" w:count="371">
     <w:lsdException w:name="Normal" w:uiPriority="0" w:qFormat="1"/>
     <w:lsdException w:name="heading 1" w:uiPriority="9" w:qFormat="1"/>
-    <w:lsdException w:name="heading 2" w:semiHidden="1" w:uiPriority="9" w:unhideWhenUsed="1" w:qFormat="1"/>
-    <w:lsdException w:name="heading 3" w:semiHidden="1" w:uiPriority="9" w:unhideWhenUsed="1" w:qFormat="1"/>
-    <w:lsdException w:name="heading 4" w:semiHidden="1" w:uiPriority="9" w:unhideWhenUsed="1" w:qFormat="1"/>
-    <w:lsdException w:name="heading 5" w:semiHidden="1" w:uiPriority="9" w:unhideWhenUsed="1" w:qFormat="1"/>
-    <w:lsdException w:name="heading 6" w:semiHidden="1" w:uiPriority="9" w:unhideWhenUsed="1" w:qFormat="1"/>
-    <w:lsdException w:name="heading 7" w:semiHidden="1" w:uiPriority="9" w:unhideWhenUsed="1" w:qFormat="1"/>
-    <w:lsdException w:name="heading 8" w:semiHidden="1" w:uiPriority="9" w:unhideWhenUsed="1" w:qFormat="1"/>
-    <w:lsdException w:name="heading 9" w:semiHidden="1" w:uiPriority="9" w:unhideWhenUsed="1" w:qFormat="1"/>
+    <w:lsdException w:name="heading 2" w:uiPriority="9" w:semiHidden="1" w:unhideWhenUsed="1" w:qFormat="1"/>
+    <w:lsdException w:name="heading 3" w:uiPriority="9" w:semiHidden="1" w:unhideWhenUsed="1" w:qFormat="1"/>
+    <w:lsdException w:name="heading 4" w:uiPriority="9" w:semiHidden="1" w:unhideWhenUsed="1" w:qFormat="1"/>
+    <w:lsdException w:name="heading 5" w:uiPriority="9" w:semiHidden="1" w:unhideWhenUsed="1" w:qFormat="1"/>
+    <w:lsdException w:name="heading 6" w:uiPriority="9" w:semiHidden="1" w:unhideWhenUsed="1" w:qFormat="1"/>
+    <w:lsdException w:name="heading 7" w:uiPriority="9" w:semiHidden="1" w:unhideWhenUsed="1" w:qFormat="1"/>
+    <w:lsdException w:name="heading 8" w:uiPriority="9" w:semiHidden="1" w:unhideWhenUsed="1" w:qFormat="1"/>
+    <w:lsdException w:name="heading 9" w:uiPriority="9" w:semiHidden="1" w:unhideWhenUsed="1" w:qFormat="1"/>
     <w:lsdException w:name="index 1" w:semiHidden="1" w:unhideWhenUsed="1"/>
     <w:lsdException w:name="index 2" w:semiHidden="1" w:unhideWhenUsed="1"/>
     <w:lsdException w:name="index 3" w:semiHidden="1" w:unhideWhenUsed="1"/>
@@ -385,22 +724,22 @@
     <w:lsdException w:name="index 7" w:semiHidden="1" w:unhideWhenUsed="1"/>
     <w:lsdException w:name="index 8" w:semiHidden="1" w:unhideWhenUsed="1"/>
     <w:lsdException w:name="index 9" w:semiHidden="1" w:unhideWhenUsed="1"/>
-    <w:lsdException w:name="toc 1" w:semiHidden="1" w:uiPriority="39" w:unhideWhenUsed="1"/>
-    <w:lsdException w:name="toc 2" w:semiHidden="1" w:uiPriority="39" w:unhideWhenUsed="1"/>
-    <w:lsdException w:name="toc 3" w:semiHidden="1" w:uiPriority="39" w:unhideWhenUsed="1"/>
-    <w:lsdException w:name="toc 4" w:semiHidden="1" w:uiPriority="39" w:unhideWhenUsed="1"/>
-    <w:lsdException w:name="toc 5" w:semiHidden="1" w:uiPriority="39" w:unhideWhenUsed="1"/>
-    <w:lsdException w:name="toc 6" w:semiHidden="1" w:uiPriority="39" w:unhideWhenUsed="1"/>
-    <w:lsdException w:name="toc 7" w:semiHidden="1" w:uiPriority="39" w:unhideWhenUsed="1"/>
-    <w:lsdException w:name="toc 8" w:semiHidden="1" w:uiPriority="39" w:unhideWhenUsed="1"/>
-    <w:lsdException w:name="toc 9" w:semiHidden="1" w:uiPriority="39" w:unhideWhenUsed="1"/>
+    <w:lsdException w:name="toc 1" w:uiPriority="39" w:semiHidden="1" w:unhideWhenUsed="1"/>
+    <w:lsdException w:name="toc 2" w:uiPriority="39" w:semiHidden="1" w:unhideWhenUsed="1"/>
+    <w:lsdException w:name="toc 3" w:uiPriority="39" w:semiHidden="1" w:unhideWhenUsed="1"/>
+    <w:lsdException w:name="toc 4" w:uiPriority="39" w:semiHidden="1" w:unhideWhenUsed="1"/>
+    <w:lsdException w:name="toc 5" w:uiPriority="39" w:semiHidden="1" w:unhideWhenUsed="1"/>
+    <w:lsdException w:name="toc 6" w:uiPriority="39" w:semiHidden="1" w:unhideWhenUsed="1"/>
+    <w:lsdException w:name="toc 7" w:uiPriority="39" w:semiHidden="1" w:unhideWhenUsed="1"/>
+    <w:lsdException w:name="toc 8" w:uiPriority="39" w:semiHidden="1" w:unhideWhenUsed="1"/>
+    <w:lsdException w:name="toc 9" w:uiPriority="39" w:semiHidden="1" w:unhideWhenUsed="1"/>
     <w:lsdException w:name="Normal Indent" w:semiHidden="1" w:unhideWhenUsed="1"/>
     <w:lsdException w:name="footnote text" w:semiHidden="1" w:unhideWhenUsed="1"/>
     <w:lsdException w:name="annotation text" w:semiHidden="1" w:unhideWhenUsed="1"/>
     <w:lsdException w:name="header" w:semiHidden="1" w:unhideWhenUsed="1"/>
     <w:lsdException w:name="footer" w:semiHidden="1" w:unhideWhenUsed="1"/>
     <w:lsdException w:name="index heading" w:semiHidden="1" w:unhideWhenUsed="1"/>
-    <w:lsdException w:name="caption" w:semiHidden="1" w:uiPriority="35" w:unhideWhenUsed="1" w:qFormat="1"/>
+    <w:lsdException w:name="caption" w:uiPriority="35" w:semiHidden="1" w:unhideWhenUsed="1" w:qFormat="1"/>
     <w:lsdException w:name="table of figures" w:semiHidden="1" w:unhideWhenUsed="1"/>
     <w:lsdException w:name="envelope address" w:semiHidden="1" w:unhideWhenUsed="1"/>
     <w:lsdException w:name="envelope return" w:semiHidden="1" w:unhideWhenUsed="1"/>
@@ -431,7 +770,7 @@
     <w:lsdException w:name="Title" w:uiPriority="10" w:qFormat="1"/>
     <w:lsdException w:name="Closing" w:semiHidden="1" w:unhideWhenUsed="1"/>
     <w:lsdException w:name="Signature" w:semiHidden="1" w:unhideWhenUsed="1"/>
-    <w:lsdException w:name="Default Paragraph Font" w:semiHidden="1" w:uiPriority="1" w:unhideWhenUsed="1"/>
+    <w:lsdException w:name="Default Paragraph Font" w:uiPriority="1" w:semiHidden="1" w:unhideWhenUsed="1"/>
     <w:lsdException w:name="Body Text" w:semiHidden="1" w:unhideWhenUsed="1"/>
     <w:lsdException w:name="Body Text Indent" w:semiHidden="1" w:unhideWhenUsed="1"/>
     <w:lsdException w:name="List Continue" w:semiHidden="1" w:unhideWhenUsed="1"/>
@@ -631,8 +970,8 @@
     <w:lsdException w:name="Subtle Reference" w:uiPriority="31" w:qFormat="1"/>
     <w:lsdException w:name="Intense Reference" w:uiPriority="32" w:qFormat="1"/>
     <w:lsdException w:name="Book Title" w:uiPriority="33" w:qFormat="1"/>
-    <w:lsdException w:name="Bibliography" w:semiHidden="1" w:uiPriority="37" w:unhideWhenUsed="1"/>
-    <w:lsdException w:name="TOC Heading" w:semiHidden="1" w:uiPriority="39" w:unhideWhenUsed="1" w:qFormat="1"/>
+    <w:lsdException w:name="Bibliography" w:uiPriority="37" w:semiHidden="1" w:unhideWhenUsed="1"/>
+    <w:lsdException w:name="TOC Heading" w:uiPriority="39" w:semiHidden="1" w:unhideWhenUsed="1" w:qFormat="1"/>
     <w:lsdException w:name="Plain Table 1" w:uiPriority="41"/>
     <w:lsdException w:name="Plain Table 2" w:uiPriority="42"/>
     <w:lsdException w:name="Plain Table 3" w:uiPriority="43"/>
@@ -738,18 +1077,31 @@
     <w:lsdException w:name="List Table 6 Colorful Accent 6" w:uiPriority="51"/>
     <w:lsdException w:name="List Table 7 Colorful Accent 6" w:uiPriority="52"/>
   </w:latentStyles>
-  <w:style w:type="paragraph" w:default="1" w:styleId="Normal">
+  <w:style w:type="paragraph" w:styleId="Normal" w:default="1">
     <w:name w:val="Normal"/>
     <w:qFormat/>
-  </w:style>
-  <w:style w:type="paragraph" w:styleId="Ttulo1">
-    <w:name w:val="heading 1"/>
+    <w:pPr>
+      <w:widowControl/>
+      <w:bidi w:val="0"/>
+      <w:spacing w:lineRule="auto" w:line="259" w:before="0" w:after="160"/>
+      <w:jc w:val="left"/>
+    </w:pPr>
+    <w:rPr>
+      <w:rFonts w:ascii="Calibri" w:hAnsi="Calibri" w:eastAsia="Calibri" w:cs="" w:asciiTheme="minorHAnsi" w:cstheme="minorBidi" w:eastAsiaTheme="minorHAnsi" w:hAnsiTheme="minorHAnsi"/>
+      <w:color w:val="auto"/>
+      <w:sz w:val="22"/>
+      <w:szCs w:val="22"/>
+      <w:lang w:val="es-ES" w:eastAsia="en-US" w:bidi="ar-SA"/>
+    </w:rPr>
+  </w:style>
+  <w:style w:type="paragraph" w:styleId="Encabezado1">
+    <w:name w:val="Heading 1"/>
     <w:basedOn w:val="Normal"/>
     <w:next w:val="Normal"/>
     <w:link w:val="Ttulo1Car"/>
     <w:uiPriority w:val="9"/>
     <w:qFormat/>
-    <w:rsid w:val="002A7D97"/>
+    <w:rsid w:val="002a7d97"/>
     <w:pPr>
       <w:keepNext/>
       <w:keepLines/>
@@ -757,17 +1109,155 @@
       <w:outlineLvl w:val="0"/>
     </w:pPr>
     <w:rPr>
-      <w:rFonts w:asciiTheme="majorHAnsi" w:eastAsiaTheme="majorEastAsia" w:hAnsiTheme="majorHAnsi" w:cstheme="majorBidi"/>
-      <w:color w:val="2E74B5" w:themeColor="accent1" w:themeShade="BF"/>
+      <w:rFonts w:ascii="Calibri Light" w:hAnsi="Calibri Light" w:eastAsia="" w:cs="" w:asciiTheme="majorHAnsi" w:cstheme="majorBidi" w:eastAsiaTheme="majorEastAsia" w:hAnsiTheme="majorHAnsi"/>
+      <w:color w:val="2E74B5" w:themeColor="accent1" w:themeShade="bf"/>
       <w:sz w:val="32"/>
       <w:szCs w:val="32"/>
     </w:rPr>
   </w:style>
-  <w:style w:type="character" w:default="1" w:styleId="Fuentedeprrafopredeter">
+  <w:style w:type="character" w:styleId="DefaultParagraphFont" w:default="1">
     <w:name w:val="Default Paragraph Font"/>
     <w:uiPriority w:val="1"/>
     <w:semiHidden/>
     <w:unhideWhenUsed/>
+    <w:qFormat/>
+    <w:rPr/>
+  </w:style>
+  <w:style w:type="character" w:styleId="Ttulo1Car" w:customStyle="1">
+    <w:name w:val="Título 1 Car"/>
+    <w:basedOn w:val="DefaultParagraphFont"/>
+    <w:link w:val="Ttulo1"/>
+    <w:uiPriority w:val="9"/>
+    <w:qFormat/>
+    <w:rsid w:val="002a7d97"/>
+    <w:rPr>
+      <w:rFonts w:ascii="Calibri Light" w:hAnsi="Calibri Light" w:eastAsia="" w:cs="" w:asciiTheme="majorHAnsi" w:cstheme="majorBidi" w:eastAsiaTheme="majorEastAsia" w:hAnsiTheme="majorHAnsi"/>
+      <w:color w:val="2E74B5" w:themeColor="accent1" w:themeShade="bf"/>
+      <w:sz w:val="32"/>
+      <w:szCs w:val="32"/>
+    </w:rPr>
+  </w:style>
+  <w:style w:type="character" w:styleId="ListLabel1">
+    <w:name w:val="ListLabel 1"/>
+    <w:qFormat/>
+    <w:rPr>
+      <w:rFonts w:eastAsia="Calibri" w:cs=""/>
+    </w:rPr>
+  </w:style>
+  <w:style w:type="character" w:styleId="ListLabel2">
+    <w:name w:val="ListLabel 2"/>
+    <w:qFormat/>
+    <w:rPr>
+      <w:rFonts w:cs="Courier New"/>
+    </w:rPr>
+  </w:style>
+  <w:style w:type="character" w:styleId="ListLabel3">
+    <w:name w:val="ListLabel 3"/>
+    <w:qFormat/>
+    <w:rPr>
+      <w:rFonts w:cs="Courier New"/>
+    </w:rPr>
+  </w:style>
+  <w:style w:type="character" w:styleId="ListLabel4">
+    <w:name w:val="ListLabel 4"/>
+    <w:qFormat/>
+    <w:rPr>
+      <w:rFonts w:cs="Courier New"/>
+    </w:rPr>
+  </w:style>
+  <w:style w:type="character" w:styleId="EnlacedeInternet">
+    <w:name w:val="Enlace de Internet"/>
+    <w:rPr>
+      <w:color w:val="000080"/>
+      <w:u w:val="single"/>
+      <w:lang w:val="zxx" w:eastAsia="zxx" w:bidi="zxx"/>
+    </w:rPr>
+  </w:style>
+  <w:style w:type="character" w:styleId="EnlacedeInternetvisitado">
+    <w:name w:val="Enlace de Internet visitado"/>
+    <w:rPr>
+      <w:color w:val="800000"/>
+      <w:u w:val="single"/>
+      <w:lang w:val="zxx" w:eastAsia="zxx" w:bidi="zxx"/>
+    </w:rPr>
+  </w:style>
+  <w:style w:type="paragraph" w:styleId="Encabezado">
+    <w:name w:val="Encabezado"/>
+    <w:basedOn w:val="Normal"/>
+    <w:next w:val="Cuerpodetexto"/>
+    <w:qFormat/>
+    <w:pPr>
+      <w:keepNext/>
+      <w:spacing w:before="240" w:after="120"/>
+    </w:pPr>
+    <w:rPr>
+      <w:rFonts w:ascii="Liberation Sans" w:hAnsi="Liberation Sans" w:eastAsia="Noto Sans CJK SC Regular" w:cs="FreeSans"/>
+      <w:sz w:val="28"/>
+      <w:szCs w:val="28"/>
+    </w:rPr>
+  </w:style>
+  <w:style w:type="paragraph" w:styleId="Cuerpodetexto">
+    <w:name w:val="Body Text"/>
+    <w:basedOn w:val="Normal"/>
+    <w:pPr>
+      <w:spacing w:lineRule="auto" w:line="288" w:before="0" w:after="140"/>
+    </w:pPr>
+    <w:rPr/>
+  </w:style>
+  <w:style w:type="paragraph" w:styleId="Lista">
+    <w:name w:val="List"/>
+    <w:basedOn w:val="Cuerpodetexto"/>
+    <w:pPr/>
+    <w:rPr>
+      <w:rFonts w:cs="FreeSans"/>
+    </w:rPr>
+  </w:style>
+  <w:style w:type="paragraph" w:styleId="Leyenda">
+    <w:name w:val="Caption"/>
+    <w:basedOn w:val="Normal"/>
+    <w:qFormat/>
+    <w:pPr>
+      <w:suppressLineNumbers/>
+      <w:spacing w:before="120" w:after="120"/>
+    </w:pPr>
+    <w:rPr>
+      <w:rFonts w:cs="FreeSans"/>
+      <w:i/>
+      <w:iCs/>
+      <w:sz w:val="24"/>
+      <w:szCs w:val="24"/>
+    </w:rPr>
+  </w:style>
+  <w:style w:type="paragraph" w:styleId="Ndice">
+    <w:name w:val="Índice"/>
+    <w:basedOn w:val="Normal"/>
+    <w:qFormat/>
+    <w:pPr>
+      <w:suppressLineNumbers/>
+    </w:pPr>
+    <w:rPr>
+      <w:rFonts w:cs="FreeSans"/>
+    </w:rPr>
+  </w:style>
+  <w:style w:type="paragraph" w:styleId="ListParagraph">
+    <w:name w:val="List Paragraph"/>
+    <w:basedOn w:val="Normal"/>
+    <w:uiPriority w:val="34"/>
+    <w:qFormat/>
+    <w:rsid w:val="002a7d97"/>
+    <w:pPr>
+      <w:spacing w:before="0" w:after="160"/>
+      <w:ind w:left="720" w:hanging="0"/>
+      <w:contextualSpacing/>
+    </w:pPr>
+    <w:rPr/>
+  </w:style>
+  <w:style w:type="numbering" w:styleId="NoList" w:default="1">
+    <w:name w:val="No List"/>
+    <w:uiPriority w:val="99"/>
+    <w:semiHidden/>
+    <w:unhideWhenUsed/>
+    <w:qFormat/>
   </w:style>
   <w:style w:type="table" w:default="1" w:styleId="Tablanormal">
     <w:name w:val="Normal Table"/>
@@ -783,36 +1273,6 @@
         <w:right w:w="108" w:type="dxa"/>
       </w:tblCellMar>
     </w:tblPr>
-  </w:style>
-  <w:style w:type="numbering" w:default="1" w:styleId="Sinlista">
-    <w:name w:val="No List"/>
-    <w:uiPriority w:val="99"/>
-    <w:semiHidden/>
-    <w:unhideWhenUsed/>
-  </w:style>
-  <w:style w:type="character" w:customStyle="1" w:styleId="Ttulo1Car">
-    <w:name w:val="Título 1 Car"/>
-    <w:basedOn w:val="Fuentedeprrafopredeter"/>
-    <w:link w:val="Ttulo1"/>
-    <w:uiPriority w:val="9"/>
-    <w:rsid w:val="002A7D97"/>
-    <w:rPr>
-      <w:rFonts w:asciiTheme="majorHAnsi" w:eastAsiaTheme="majorEastAsia" w:hAnsiTheme="majorHAnsi" w:cstheme="majorBidi"/>
-      <w:color w:val="2E74B5" w:themeColor="accent1" w:themeShade="BF"/>
-      <w:sz w:val="32"/>
-      <w:szCs w:val="32"/>
-    </w:rPr>
-  </w:style>
-  <w:style w:type="paragraph" w:styleId="Prrafodelista">
-    <w:name w:val="List Paragraph"/>
-    <w:basedOn w:val="Normal"/>
-    <w:uiPriority w:val="34"/>
-    <w:qFormat/>
-    <w:rsid w:val="002A7D97"/>
-    <w:pPr>
-      <w:ind w:left="720"/>
-      <w:contextualSpacing/>
-    </w:pPr>
   </w:style>
 </w:styles>
 </file>

</xml_diff>